<commit_message>
update for better wording on doc
</commit_message>
<xml_diff>
--- a/amahmoo_cap5615_assignment_1.docx
+++ b/amahmoo_cap5615_assignment_1.docx
@@ -50,15 +50,7 @@
         <w:t xml:space="preserve">The number of dimensions depend on the number of attributes/features. </w:t>
       </w:r>
       <w:r>
-        <w:t xml:space="preserve">If </w:t>
-      </w:r>
-      <w:proofErr w:type="spellStart"/>
-      <w:r>
-        <w:t>its</w:t>
-      </w:r>
-      <w:proofErr w:type="spellEnd"/>
-      <w:r>
-        <w:t xml:space="preserve"> more than three features it will become a hyperplane.</w:t>
+        <w:t>If its more than three features it will become a hyperplane.</w:t>
       </w:r>
     </w:p>
     <w:p>
@@ -86,19 +78,15 @@
       <w:r>
         <w:t xml:space="preserve"> means </w:t>
       </w:r>
-      <w:proofErr w:type="gramStart"/>
-      <w:r>
-        <w:t>it’s</w:t>
-      </w:r>
-      <w:proofErr w:type="gramEnd"/>
+      <w:r>
+        <w:t>it is</w:t>
+      </w:r>
       <w:r>
         <w:t xml:space="preserve"> a badly performing model. It also means that the models behave </w:t>
       </w:r>
-      <w:proofErr w:type="gramStart"/>
-      <w:r>
-        <w:t>really good</w:t>
-      </w:r>
-      <w:proofErr w:type="gramEnd"/>
+      <w:r>
+        <w:t>good</w:t>
+      </w:r>
       <w:r>
         <w:t xml:space="preserve"> with the training data set. But on new test data sets it will perform very badly because it was trained so well with training data.</w:t>
       </w:r>
@@ -125,11 +113,9 @@
         <w:br/>
         <w:t xml:space="preserve">True positive is what the model predicted as positive and what is </w:t>
       </w:r>
-      <w:proofErr w:type="gramStart"/>
-      <w:r>
-        <w:t>actually positive</w:t>
-      </w:r>
-      <w:proofErr w:type="gramEnd"/>
+      <w:r>
+        <w:t>positive</w:t>
+      </w:r>
       <w:r>
         <w:t xml:space="preserve"> in the results.</w:t>
       </w:r>
@@ -181,11 +167,9 @@
       <w:r>
         <w:t xml:space="preserve"> stand for false </w:t>
       </w:r>
-      <w:proofErr w:type="gramStart"/>
-      <w:r>
-        <w:t>positive</w:t>
-      </w:r>
-      <w:proofErr w:type="gramEnd"/>
+      <w:r>
+        <w:t>positive,</w:t>
+      </w:r>
       <w:r>
         <w:t xml:space="preserve"> and </w:t>
       </w:r>
@@ -215,15 +199,7 @@
         <w:t>The ROC Curve is performance measurements for a model that solves a classification problem. It is graph that plots true positive rate and false positive rates. Some traits we can observe from a ROC graph is th</w:t>
       </w:r>
       <w:r>
-        <w:t xml:space="preserve">e area under the curve. The AUC closer to one means that is a very well performing model. The closer it gets to 0 means </w:t>
-      </w:r>
-      <w:proofErr w:type="spellStart"/>
-      <w:r>
-        <w:t>its</w:t>
-      </w:r>
-      <w:proofErr w:type="spellEnd"/>
-      <w:r>
-        <w:t xml:space="preserve"> not performing as well.</w:t>
+        <w:t>e area under the curve. The AUC closer to one means that is a very well performing model. The closer it gets to 0 means its not performing as well.</w:t>
       </w:r>
     </w:p>
     <w:p/>
@@ -240,15 +216,7 @@
     </w:p>
     <w:p>
       <w:r>
-        <w:t xml:space="preserve">• Explain how machine learning algorithms can be trained to separate salmon from sea bass? [0.5 </w:t>
-      </w:r>
-      <w:proofErr w:type="spellStart"/>
-      <w:r>
-        <w:t>pt</w:t>
-      </w:r>
-      <w:proofErr w:type="spellEnd"/>
-      <w:r>
-        <w:t>].</w:t>
+        <w:t>• Explain how machine learning algorithms can be trained to separate salmon from sea bass? [0.5 pt].</w:t>
       </w:r>
     </w:p>
     <w:p>
@@ -285,24 +253,26 @@
       <w:r>
         <w:t xml:space="preserve"> We can use multiple features(lightness and width of a fish). This will be a </w:t>
       </w:r>
-      <w:proofErr w:type="gramStart"/>
-      <w:r>
-        <w:t>two dimensional</w:t>
-      </w:r>
-      <w:proofErr w:type="gramEnd"/>
-      <w:r>
-        <w:t xml:space="preserve"> feature and we can plot width and lightness on two dimensional space. Then we can use a decision boundary to separate them.</w:t>
+      <w:r>
+        <w:t>two-dimensional</w:t>
+      </w:r>
+      <w:r>
+        <w:t xml:space="preserve"> feature and we can plot width and lightness on </w:t>
+      </w:r>
+      <w:r>
+        <w:t>two-dimensional</w:t>
+      </w:r>
+      <w:r>
+        <w:t xml:space="preserve"> space. Then we can use a decision boundary to separate them.</w:t>
       </w:r>
     </w:p>
     <w:p>
       <w:r>
         <w:t xml:space="preserve"> • Show your solutions (as lines, or math formula) and explain how many parameters need to be estimated in your model [0.5 </w:t>
       </w:r>
-      <w:proofErr w:type="spellStart"/>
-      <w:r>
-        <w:t>pt</w:t>
-      </w:r>
-      <w:proofErr w:type="spellEnd"/>
+      <w:r>
+        <w:t>pt.</w:t>
+      </w:r>
       <w:r>
         <w:t xml:space="preserve">], </w:t>
       </w:r>
@@ -327,35 +297,28 @@
         <w:t>Formula 1:  y = ax+ b</w:t>
       </w:r>
       <w:r>
+        <w:t xml:space="preserve"> straight line (described in video)</w:t>
+      </w:r>
+      <w:r>
         <w:br/>
         <w:t xml:space="preserve">Formula 2:  </w:t>
       </w:r>
       <w:r>
         <w:t>ax²+bx+c</w:t>
       </w:r>
-    </w:p>
-    <w:p>
-      <w:r>
-        <w:t xml:space="preserve">• Explain how </w:t>
-      </w:r>
-      <w:proofErr w:type="gramStart"/>
-      <w:r>
-        <w:t>does your model classify</w:t>
-      </w:r>
-      <w:proofErr w:type="gramEnd"/>
-      <w:r>
-        <w:t xml:space="preserve"> a future fish as either salmon or seabass [0.5 </w:t>
-      </w:r>
-      <w:proofErr w:type="spellStart"/>
-      <w:r>
-        <w:t>pt</w:t>
-      </w:r>
-      <w:proofErr w:type="spellEnd"/>
+      <w:r>
+        <w:t xml:space="preserve"> </w:t>
+      </w:r>
+    </w:p>
+    <w:p>
+      <w:r>
+        <w:t xml:space="preserve">• Explain how does your model classify a future fish as either salmon or seabass [0.5 </w:t>
+      </w:r>
+      <w:r>
+        <w:t>pt.</w:t>
+      </w:r>
       <w:r>
         <w:t>]</w:t>
-      </w:r>
-      <w:r>
-        <w:br/>
       </w:r>
       <w:r>
         <w:br/>
@@ -364,7 +327,80 @@
         <w:tab/>
         <w:t xml:space="preserve">All dots </w:t>
       </w:r>
-    </w:p>
+      <w:r>
+        <w:t xml:space="preserve">on left of blue are in the salmon region and the right are sea bass region which is the red dots. I used </w:t>
+      </w:r>
+      <w:r>
+        <w:t>feature width and lightness</w:t>
+      </w:r>
+      <w:r>
+        <w:t xml:space="preserve">. </w:t>
+      </w:r>
+      <w:r>
+        <w:t xml:space="preserve">Also, </w:t>
+      </w:r>
+      <w:r>
+        <w:t>My</w:t>
+      </w:r>
+      <w:r>
+        <w:t xml:space="preserve"> rules are below for </w:t>
+      </w:r>
+      <w:r>
+        <w:t xml:space="preserve">how </w:t>
+      </w:r>
+      <w:r>
+        <w:t>model</w:t>
+      </w:r>
+      <w:r>
+        <w:t xml:space="preserve"> classifies results</w:t>
+      </w:r>
+      <w:r>
+        <w:t xml:space="preserve"> results.</w:t>
+      </w:r>
+    </w:p>
+    <w:p>
+      <w:pPr>
+        <w:ind w:left="1440"/>
+      </w:pPr>
+      <w:r>
+        <w:t>R</w:t>
+      </w:r>
+      <w:r>
+        <w:t>(x)= {</w:t>
+      </w:r>
+      <w:r>
+        <w:t xml:space="preserve"> </w:t>
+      </w:r>
+      <w:r>
+        <w:t>salmon</w:t>
+      </w:r>
+      <w:r>
+        <w:t xml:space="preserve"> if (ax) + b &lt; 0 classify as salmon}</w:t>
+      </w:r>
+      <w:r>
+        <w:br/>
+        <w:t xml:space="preserve">         </w:t>
+      </w:r>
+      <w:r>
+        <w:t>{</w:t>
+      </w:r>
+      <w:r>
+        <w:t xml:space="preserve"> </w:t>
+      </w:r>
+      <w:r>
+        <w:t>seabass</w:t>
+      </w:r>
+      <w:r>
+        <w:t xml:space="preserve"> if (ax) + b </w:t>
+      </w:r>
+      <w:r>
+        <w:t>&gt;</w:t>
+      </w:r>
+      <w:r>
+        <w:t xml:space="preserve"> 0 classify as seabass }</w:t>
+      </w:r>
+    </w:p>
+    <w:p/>
     <w:p>
       <w:r>
         <w:rPr>
@@ -386,7 +422,7 @@
                     <pic:cNvPicPr/>
                   </pic:nvPicPr>
                   <pic:blipFill>
-                    <a:blip r:embed="rId5"/>
+                    <a:blip r:embed="rId7"/>
                     <a:stretch>
                       <a:fillRect/>
                     </a:stretch>
@@ -409,33 +445,23 @@
     </w:p>
     <w:p>
       <w:r>
+        <w:lastRenderedPageBreak/>
         <w:t xml:space="preserve">Question 3 [1 </w:t>
       </w:r>
-      <w:proofErr w:type="spellStart"/>
-      <w:r>
-        <w:t>pt</w:t>
-      </w:r>
-      <w:proofErr w:type="spellEnd"/>
+      <w:r>
+        <w:t>pt.</w:t>
+      </w:r>
       <w:r>
         <w:t>]: Figure 2 shows the scatter plot between salmon vs. sea bass, with respect to two features: width and lightness.</w:t>
       </w:r>
     </w:p>
     <w:p>
       <w:r>
-        <w:t xml:space="preserve"> • If the solid curve is used to separate salmon from sea bass, what will be the problem when classifying fish into correct category (e.g., the one showing as question mark) [0.5 </w:t>
-      </w:r>
-      <w:proofErr w:type="spellStart"/>
-      <w:r>
-        <w:t>pt</w:t>
-      </w:r>
-      <w:proofErr w:type="spellEnd"/>
-      <w:r>
-        <w:t xml:space="preserve">]. </w:t>
-      </w:r>
-    </w:p>
-    <w:p>
-      <w:r>
-        <w:lastRenderedPageBreak/>
+        <w:t xml:space="preserve"> • If the solid curve is used to separate salmon from sea bass, what will be the problem when classifying fish into correct category (e.g., the one showing as question mark) [0.5 pt]. </w:t>
+      </w:r>
+    </w:p>
+    <w:p>
+      <w:r>
         <w:tab/>
         <w:t xml:space="preserve">Looking at where the question mark </w:t>
       </w:r>
@@ -448,11 +474,9 @@
       <w:r>
         <w:t xml:space="preserve">question marks </w:t>
       </w:r>
-      <w:proofErr w:type="gramStart"/>
-      <w:r>
-        <w:t>lives</w:t>
-      </w:r>
-      <w:proofErr w:type="gramEnd"/>
+      <w:r>
+        <w:t>live</w:t>
+      </w:r>
       <w:r>
         <w:t xml:space="preserve"> it falls in the salmon region and it will classify the is sea bass because of the type of problem that it is which is </w:t>
       </w:r>
@@ -474,13 +498,17 @@
       <w:r>
         <w:t xml:space="preserve">• How do you suggest </w:t>
       </w:r>
-      <w:proofErr w:type="gramStart"/>
-      <w:r>
-        <w:t>to improve</w:t>
-      </w:r>
-      <w:proofErr w:type="gramEnd"/>
-      <w:r>
-        <w:t xml:space="preserve"> the model to make better separation [0.5pt] (explain your solutions, and draw lines if necessary).</w:t>
+      <w:r>
+        <w:t>improving</w:t>
+      </w:r>
+      <w:r>
+        <w:t xml:space="preserve"> the model to make better separation [0.5pt] (explain your </w:t>
+      </w:r>
+      <w:r>
+        <w:t>solutions and</w:t>
+      </w:r>
+      <w:r>
+        <w:t xml:space="preserve"> draw lines if necessary).</w:t>
       </w:r>
     </w:p>
     <w:p>
@@ -513,7 +541,7 @@
                     <pic:cNvPicPr/>
                   </pic:nvPicPr>
                   <pic:blipFill>
-                    <a:blip r:embed="rId6"/>
+                    <a:blip r:embed="rId8"/>
                     <a:stretch>
                       <a:fillRect/>
                     </a:stretch>
@@ -555,7 +583,7 @@
                     <pic:cNvPicPr/>
                   </pic:nvPicPr>
                   <pic:blipFill>
-                    <a:blip r:embed="rId7"/>
+                    <a:blip r:embed="rId9"/>
                     <a:stretch>
                       <a:fillRect/>
                     </a:stretch>
@@ -580,74 +608,46 @@
       <w:r>
         <w:t xml:space="preserve">Question 4 [1 </w:t>
       </w:r>
-      <w:proofErr w:type="spellStart"/>
-      <w:r>
-        <w:t>pt</w:t>
-      </w:r>
-      <w:proofErr w:type="spellEnd"/>
+      <w:r>
+        <w:t>pt.</w:t>
+      </w:r>
       <w:r>
         <w:t>]: Figure 3 shows three common scenarios when using decision boundaries to separate samples.</w:t>
       </w:r>
     </w:p>
     <w:p>
       <w:r>
-        <w:t xml:space="preserve"> • Explain “under fitting” and “over fitting” [0.5 </w:t>
-      </w:r>
-      <w:proofErr w:type="spellStart"/>
-      <w:r>
-        <w:t>pt</w:t>
-      </w:r>
-      <w:proofErr w:type="spellEnd"/>
-      <w:r>
-        <w:t xml:space="preserve">] </w:t>
-      </w:r>
-    </w:p>
-    <w:p>
-      <w:r>
-        <w:t xml:space="preserve">Underfitting: Underfitting is when the machine learning model fails to detect the pattern or trend of the data. We can see it happen because </w:t>
-      </w:r>
-      <w:proofErr w:type="spellStart"/>
-      <w:r>
-        <w:t>its</w:t>
-      </w:r>
-      <w:proofErr w:type="spellEnd"/>
-      <w:r>
-        <w:t xml:space="preserve"> just a straight line across the data in figure 3. It does not capture the trend when the red dots start shifting </w:t>
-      </w:r>
-      <w:proofErr w:type="spellStart"/>
-      <w:r>
-        <w:t>upwards.Under</w:t>
-      </w:r>
-      <w:proofErr w:type="spellEnd"/>
-      <w:r>
-        <w:t xml:space="preserve"> fitting can be improved by adding more data to training and remove feature used by the feature selection professor went through in video.</w:t>
+        <w:t xml:space="preserve"> • Explain “under fitting” and “over fitting” [0.5 pt] </w:t>
+      </w:r>
+    </w:p>
+    <w:p>
+      <w:r>
+        <w:t xml:space="preserve">Underfitting: Underfitting is when the machine learning model fails to detect the pattern or trend of the data. We can see it happen because its just a straight line across the data in figure 3. It does not capture </w:t>
+      </w:r>
+      <w:r>
+        <w:lastRenderedPageBreak/>
+        <w:t xml:space="preserve">the trend when the red dots start shifting </w:t>
+      </w:r>
+      <w:r>
+        <w:t>upwards. Under</w:t>
+      </w:r>
+      <w:r>
+        <w:t>fitting can be improved by adding more data to training and remove feature used by the feature selection professor went through in video.</w:t>
       </w:r>
     </w:p>
     <w:p>
       <w:r>
         <w:t xml:space="preserve">Overfitting: Overfitting is when the model captures a 100% difference of data and fails to capture pattern/trend of data because </w:t>
       </w:r>
-      <w:proofErr w:type="spellStart"/>
-      <w:r>
-        <w:t>its</w:t>
-      </w:r>
-      <w:proofErr w:type="spellEnd"/>
-      <w:r>
-        <w:t xml:space="preserve"> </w:t>
-      </w:r>
-      <w:proofErr w:type="spellStart"/>
-      <w:r>
-        <w:t>to</w:t>
-      </w:r>
-      <w:proofErr w:type="spellEnd"/>
-      <w:r>
-        <w:t xml:space="preserve"> </w:t>
-      </w:r>
-      <w:proofErr w:type="spellStart"/>
-      <w:r>
-        <w:t>well trained</w:t>
-      </w:r>
-      <w:proofErr w:type="spellEnd"/>
+      <w:r>
+        <w:t>it is</w:t>
+      </w:r>
+      <w:r>
+        <w:t xml:space="preserve"> to </w:t>
+      </w:r>
+      <w:r>
+        <w:t>well-trained</w:t>
+      </w:r>
       <w:r>
         <w:t xml:space="preserve"> with data. You can see this in the example where it captures difference in all blue dots and red dots above. It classifies everything not detecting pattern or trend</w:t>
       </w:r>
@@ -657,35 +657,22 @@
     </w:p>
     <w:p>
       <w:r>
-        <w:lastRenderedPageBreak/>
-        <w:t xml:space="preserve">• Explain the risk and model complexity of each of them, respectively [0.5 </w:t>
-      </w:r>
-      <w:proofErr w:type="spellStart"/>
-      <w:r>
-        <w:t>pt</w:t>
-      </w:r>
-      <w:proofErr w:type="spellEnd"/>
-      <w:r>
-        <w:t>]</w:t>
+        <w:t>• Explain the risk and model complexity of each of them, respectively [0.5 pt]</w:t>
       </w:r>
     </w:p>
     <w:p>
       <w:r>
         <w:t xml:space="preserve">Underfitting is very simple, and it happens when there is not enough training data and does not generalize and detect patterns correctly. The risk is that it will have high chances of unreliable predictions. This usually mean that it will have very large bias and very small variance. Overfitting is complex because the model </w:t>
       </w:r>
-      <w:proofErr w:type="gramStart"/>
-      <w:r>
-        <w:t>takes into account</w:t>
-      </w:r>
-      <w:proofErr w:type="gramEnd"/>
+      <w:r>
+        <w:t>considers</w:t>
+      </w:r>
       <w:r>
         <w:t xml:space="preserve"> a lot of features and determining which feature to give it a better generalization is complex. The overfitting model is not able to capture pattern/trend and is not able to have dependable results. It will have bigger variance and smaller bias because it has more features it </w:t>
       </w:r>
-      <w:proofErr w:type="gramStart"/>
-      <w:r>
-        <w:t>takes into account</w:t>
-      </w:r>
-      <w:proofErr w:type="gramEnd"/>
+      <w:r>
+        <w:t>considers</w:t>
+      </w:r>
       <w:r>
         <w:t>.</w:t>
       </w:r>
@@ -712,7 +699,7 @@
                     <pic:cNvPicPr/>
                   </pic:nvPicPr>
                   <pic:blipFill>
-                    <a:blip r:embed="rId8"/>
+                    <a:blip r:embed="rId10"/>
                     <a:stretch>
                       <a:fillRect/>
                     </a:stretch>
@@ -739,26 +726,16 @@
       <w:r>
         <w:t xml:space="preserve">Question 5 [1 </w:t>
       </w:r>
-      <w:proofErr w:type="spellStart"/>
-      <w:r>
-        <w:t>pt</w:t>
-      </w:r>
-      <w:proofErr w:type="spellEnd"/>
+      <w:r>
+        <w:t>pt.</w:t>
+      </w:r>
       <w:r>
         <w:t>]: Figure 4 shows the scatter plot between salmon vs. sea bass, with respect to two features: width and lightness. The black solid line is used to separate samples into two groups (salmon vs. sea bass)</w:t>
       </w:r>
     </w:p>
     <w:p>
       <w:r>
-        <w:t xml:space="preserve"> • Explain how many instances will be misclassified, and mark misclassified samples [0.5 </w:t>
-      </w:r>
-      <w:proofErr w:type="spellStart"/>
-      <w:r>
-        <w:t>pt</w:t>
-      </w:r>
-      <w:proofErr w:type="spellEnd"/>
-      <w:r>
-        <w:t>]</w:t>
+        <w:t xml:space="preserve"> • Explain how many instances will be misclassified, and mark misclassified samples [0.5 pt]</w:t>
       </w:r>
     </w:p>
     <w:p>
@@ -791,21 +768,9 @@
     </w:p>
     <w:p>
       <w:r>
-        <w:t xml:space="preserve"> • Assume market price of salmon is much higher than sea bass, so we must correctly classify salmon with a 100% accuracy (when classifier predicting a fish as a salmon, it must be </w:t>
-      </w:r>
-      <w:proofErr w:type="gramStart"/>
-      <w:r>
-        <w:t>a</w:t>
-      </w:r>
-      <w:proofErr w:type="gramEnd"/>
-      <w:r>
-        <w:t xml:space="preserve"> salmon), explain how should the classifier adjust the decision line in this situation [0.5 </w:t>
-      </w:r>
-      <w:proofErr w:type="spellStart"/>
-      <w:r>
-        <w:t>pt</w:t>
-      </w:r>
-      <w:proofErr w:type="spellEnd"/>
+        <w:lastRenderedPageBreak/>
+        <w:t xml:space="preserve"> • Assume market price of salmon is much higher than sea bass, so we must correctly classify salmon with a 100% accuracy (when classifier predicting a fish as a salmon, it must be a salmon), explain how should the classifier adjust the decision line in this situation [0.5 pt</w:t>
+      </w:r>
       <w:r>
         <w:t>]</w:t>
       </w:r>
@@ -814,19 +779,15 @@
       <w:r>
         <w:t xml:space="preserve">If we have to classify salmon a 100% then the black line over to right where </w:t>
       </w:r>
-      <w:proofErr w:type="gramStart"/>
-      <w:r>
-        <w:t>it</w:t>
-      </w:r>
-      <w:proofErr w:type="gramEnd"/>
+      <w:r>
+        <w:t>it,</w:t>
+      </w:r>
       <w:r>
         <w:t xml:space="preserve"> I will encompass all black dots within the salmon region and all red dots to the sea bass region. When this </w:t>
       </w:r>
-      <w:proofErr w:type="gramStart"/>
-      <w:r>
-        <w:t>happens</w:t>
-      </w:r>
-      <w:proofErr w:type="gramEnd"/>
+      <w:r>
+        <w:t>happens,</w:t>
+      </w:r>
       <w:r>
         <w:t xml:space="preserve"> it will look like a overfitted graph.</w:t>
       </w:r>
@@ -853,7 +814,7 @@
                     <pic:cNvPicPr/>
                   </pic:nvPicPr>
                   <pic:blipFill>
-                    <a:blip r:embed="rId9"/>
+                    <a:blip r:embed="rId11"/>
                     <a:stretch>
                       <a:fillRect/>
                     </a:stretch>
@@ -881,44 +842,12 @@
     </w:p>
     <w:p>
       <w:r>
-        <w:t xml:space="preserve">• Calculate classification accuracy of each test, respectively, </w:t>
-      </w:r>
-      <w:proofErr w:type="gramStart"/>
-      <w:r>
-        <w:t>and also</w:t>
-      </w:r>
-      <w:proofErr w:type="gramEnd"/>
-      <w:r>
-        <w:t xml:space="preserve"> calculate the average classification accuracy [0.5 </w:t>
-      </w:r>
-      <w:proofErr w:type="spellStart"/>
-      <w:r>
-        <w:t>pt</w:t>
-      </w:r>
-      <w:proofErr w:type="spellEnd"/>
-      <w:r>
-        <w:t>].</w:t>
-      </w:r>
-    </w:p>
-    <w:p>
-      <w:r>
-        <w:t xml:space="preserve"> • Calculate true positive rate (TPR) and false positive rate (FPR) of each </w:t>
-      </w:r>
-      <w:proofErr w:type="gramStart"/>
-      <w:r>
-        <w:t>test,  and</w:t>
-      </w:r>
-      <w:proofErr w:type="gramEnd"/>
-      <w:r>
-        <w:t xml:space="preserve"> show the results on an ROC curve [0.5 </w:t>
-      </w:r>
-      <w:proofErr w:type="spellStart"/>
-      <w:r>
-        <w:t>pt</w:t>
-      </w:r>
-      <w:proofErr w:type="spellEnd"/>
-      <w:r>
-        <w:t xml:space="preserve">]. </w:t>
+        <w:t>• Calculate classification accuracy of each test, respectively, and also calculate the average classification accuracy [0.5 pt].</w:t>
+      </w:r>
+    </w:p>
+    <w:p>
+      <w:r>
+        <w:t xml:space="preserve"> • Calculate true positive rate (TPR) and false positive rate (FPR) of each test,  and show the results on an ROC curve [0.5 pt]. </w:t>
       </w:r>
     </w:p>
     <w:p>
@@ -942,7 +871,7 @@
                     <pic:cNvPicPr/>
                   </pic:nvPicPr>
                   <pic:blipFill>
-                    <a:blip r:embed="rId10"/>
+                    <a:blip r:embed="rId12"/>
                     <a:stretch>
                       <a:fillRect/>
                     </a:stretch>
@@ -968,6 +897,7 @@
         <w:rPr>
           <w:noProof/>
         </w:rPr>
+        <w:lastRenderedPageBreak/>
         <w:drawing>
           <wp:inline distT="0" distB="0" distL="0" distR="0" wp14:anchorId="6BEACE64" wp14:editId="6395B627">
             <wp:extent cx="3607806" cy="1530234"/>
@@ -984,7 +914,7 @@
                     <pic:cNvPicPr/>
                   </pic:nvPicPr>
                   <pic:blipFill>
-                    <a:blip r:embed="rId11"/>
+                    <a:blip r:embed="rId13"/>
                     <a:stretch>
                       <a:fillRect/>
                     </a:stretch>
@@ -1007,7 +937,6 @@
     </w:p>
     <w:p>
       <w:r>
-        <w:lastRenderedPageBreak/>
         <w:t xml:space="preserve">I did my calculations in excel in red you can see average accuracy for all. </w:t>
       </w:r>
       <w:r>
@@ -1032,135 +961,67 @@
         <w:br/>
         <w:t>Above you can see graph</w:t>
       </w:r>
-    </w:p>
-    <w:p>
-      <w:r>
-        <w:t xml:space="preserve">• Explain how to use ROC curve to evaluate the performance of a classifier [0.5 </w:t>
-      </w:r>
-      <w:proofErr w:type="spellStart"/>
-      <w:r>
-        <w:t>pt</w:t>
-      </w:r>
-      <w:proofErr w:type="spellEnd"/>
+      <w:r>
+        <w:t xml:space="preserve"> for roc </w:t>
+      </w:r>
+      <w:r>
+        <w:t>curve,</w:t>
+      </w:r>
+      <w:r>
+        <w:t xml:space="preserve"> and I attached csv with calculations</w:t>
+      </w:r>
+    </w:p>
+    <w:p>
+      <w:r>
+        <w:t>• Explain how to use ROC curve to evaluate the performance of a classifier [0.5 pt]</w:t>
+      </w:r>
+    </w:p>
+    <w:p>
+      <w:r>
+        <w:t xml:space="preserve">ROC is a performance measurement tool for </w:t>
+      </w:r>
+      <w:r>
+        <w:t>evaluating</w:t>
+      </w:r>
+      <w:r>
+        <w:t xml:space="preserve"> a classifier. It comes in a form of a graph like above. A quick look over you can </w:t>
+      </w:r>
+      <w:r>
+        <w:t>safely</w:t>
+      </w:r>
+      <w:r>
+        <w:t xml:space="preserve"> say that the higher positive rate and the lower false positive rate the better the classifier model performed. To compare performance between different classifiers some use the area under the curve to determine which performed better.</w:t>
+      </w:r>
+    </w:p>
+    <w:p>
+      <w:r>
+        <w:t>• Why ROC curve is better than classification accuracy in assessing the classifier performance [0.5 pt</w:t>
+      </w:r>
       <w:r>
         <w:t>]</w:t>
       </w:r>
-    </w:p>
-    <w:p>
-      <w:r>
-        <w:t xml:space="preserve">ROC is a performance measurement tool for </w:t>
-      </w:r>
-      <w:r>
-        <w:t>evaluating</w:t>
-      </w:r>
-      <w:r>
-        <w:t xml:space="preserve"> a classifier. It comes in a form of a graph like above. A quick look over you can </w:t>
-      </w:r>
-      <w:r>
-        <w:t>safely</w:t>
-      </w:r>
-      <w:r>
-        <w:t xml:space="preserve"> say that the higher positive rate and the lower false positive rate the better the classifier model performed. To compare performance between different classifiers </w:t>
-      </w:r>
-      <w:proofErr w:type="gramStart"/>
-      <w:r>
-        <w:t>some</w:t>
-      </w:r>
-      <w:proofErr w:type="gramEnd"/>
-      <w:r>
-        <w:t xml:space="preserve"> use the area under the curve to determine which performed better.</w:t>
-      </w:r>
-    </w:p>
-    <w:p>
-      <w:r>
-        <w:t xml:space="preserve">• Why ROC curve is better than classification accuracy in assessing the classifier performance [0.5 </w:t>
-      </w:r>
-      <w:proofErr w:type="spellStart"/>
-      <w:r>
-        <w:t>pt</w:t>
-      </w:r>
-      <w:proofErr w:type="spellEnd"/>
-      <w:r>
-        <w:t>]</w:t>
-      </w:r>
       <w:r>
         <w:br/>
-        <w:t xml:space="preserve">ROC is better than classification accuracy because roc </w:t>
-      </w:r>
-      <w:proofErr w:type="gramStart"/>
-      <w:r>
-        <w:t>takes into account</w:t>
-      </w:r>
-      <w:proofErr w:type="gramEnd"/>
-      <w:r>
-        <w:t xml:space="preserve"> the overall performance of classification model(it is a measure of how model performed in separating classes) .  Accuracy </w:t>
-      </w:r>
-      <w:r>
-        <w:t xml:space="preserve">works well when classes </w:t>
-      </w:r>
-      <w:proofErr w:type="gramStart"/>
-      <w:r>
-        <w:t>keeps</w:t>
-      </w:r>
-      <w:proofErr w:type="gramEnd"/>
-      <w:r>
-        <w:t xml:space="preserve"> the same on train and test sets. ROC works better regardless of balance.</w:t>
+        <w:t xml:space="preserve">ROC is better than classification accuracy because roc takes into account the overall performance of classification model(it is a measure of how model performed in separating classes) .  Accuracy </w:t>
+      </w:r>
+      <w:r>
+        <w:t>works well when classes keeps the same on train and test sets. ROC works better regardless of balance.</w:t>
       </w:r>
     </w:p>
     <w:p/>
     <w:p>
       <w:r>
-        <w:t xml:space="preserve">Question 7 [2 pts]: A classifier is trained from a given training </w:t>
-      </w:r>
-      <w:proofErr w:type="gramStart"/>
-      <w:r>
-        <w:t>set, and</w:t>
-      </w:r>
-      <w:proofErr w:type="gramEnd"/>
-      <w:r>
-        <w:t xml:space="preserve"> is validated on a test set with 10 instances. The results generated from the classifier is shown in the following table, where the first column is the index of the test instances, the 2nd column denotes the predicted probability of the test instance belonging to class “1” (there are only two classes: “1” and “0”), and the third column denotes the true label of the test instance. Using decision rule: a test instance is classified as “1” if its predicted probability belonging to class “1” is greater or equal to 0.45, and “0” otherwise.</w:t>
-      </w:r>
-    </w:p>
-    <w:p>
-      <w:r>
-        <w:t xml:space="preserve"> • Please report the confusion matrix of the classifier [0.5 </w:t>
-      </w:r>
-      <w:proofErr w:type="spellStart"/>
-      <w:r>
-        <w:t>pt</w:t>
-      </w:r>
-      <w:proofErr w:type="spellEnd"/>
-      <w:r>
-        <w:t xml:space="preserve">]. </w:t>
-      </w:r>
-    </w:p>
-    <w:p>
-      <w:r>
-        <w:t xml:space="preserve">• Please report the classification accuracy [0.5 </w:t>
-      </w:r>
-      <w:proofErr w:type="spellStart"/>
-      <w:r>
-        <w:t>pt</w:t>
-      </w:r>
-      <w:proofErr w:type="spellEnd"/>
-      <w:r>
-        <w:t xml:space="preserve">], True Positive Rate [0.5 </w:t>
-      </w:r>
-      <w:proofErr w:type="spellStart"/>
-      <w:r>
-        <w:t>pt</w:t>
-      </w:r>
-      <w:proofErr w:type="spellEnd"/>
-      <w:r>
-        <w:t xml:space="preserve">], and False Positive Rates [0.5 </w:t>
-      </w:r>
-      <w:proofErr w:type="spellStart"/>
-      <w:r>
-        <w:t>pt</w:t>
-      </w:r>
-      <w:proofErr w:type="spellEnd"/>
-      <w:r>
-        <w:t>] of the classifier (assuming “1” is the positive).</w:t>
+        <w:t>Question 7 [2 pts]: A classifier is trained from a given training set, and is validated on a test set with 10 instances. The results generated from the classifier is shown in the following table, where the first column is the index of the test instances, the 2nd column denotes the predicted probability of the test instance belonging to class “1” (there are only two classes: “1” and “0”), and the third column denotes the true label of the test instance. Using decision rule: a test instance is classified as “1” if its predicted probability belonging to class “1” is greater or equal to 0.45, and “0” otherwise.</w:t>
+      </w:r>
+    </w:p>
+    <w:p>
+      <w:r>
+        <w:t xml:space="preserve"> • Please report the confusion matrix of the classifier [0.5 pt]. </w:t>
+      </w:r>
+    </w:p>
+    <w:p>
+      <w:r>
+        <w:t>• Please report the classification accuracy [0.5 pt], True Positive Rate [0.5 pt], and False Positive Rates [0.5 pt] of the classifier (assuming “1” is the positive).</w:t>
       </w:r>
     </w:p>
     <w:p>
@@ -1168,6 +1029,7 @@
         <w:rPr>
           <w:noProof/>
         </w:rPr>
+        <w:lastRenderedPageBreak/>
         <w:drawing>
           <wp:inline distT="0" distB="0" distL="0" distR="0" wp14:anchorId="6C3D3E19" wp14:editId="2A0E8FF4">
             <wp:extent cx="5943600" cy="2357755"/>
@@ -1184,7 +1046,7 @@
                     <pic:cNvPicPr/>
                   </pic:nvPicPr>
                   <pic:blipFill>
-                    <a:blip r:embed="rId12"/>
+                    <a:blip r:embed="rId14"/>
                     <a:stretch>
                       <a:fillRect/>
                     </a:stretch>
@@ -1208,15 +1070,7 @@
     <w:p/>
     <w:p>
       <w:r>
-        <w:t xml:space="preserve">Question 7 Cont. According to requirements .45 and above is classified as 1 </w:t>
-      </w:r>
-      <w:proofErr w:type="spellStart"/>
-      <w:r>
-        <w:t>other wise</w:t>
-      </w:r>
-      <w:proofErr w:type="spellEnd"/>
-      <w:r>
-        <w:t xml:space="preserve"> its classified as 0.</w:t>
+        <w:t>Question 7 Cont. According to requirements .45 and above is classified as 1 other wise its classified as 0.</w:t>
       </w:r>
     </w:p>
     <w:tbl>
@@ -1260,7 +1114,6 @@
                 <w:rFonts w:ascii="Calibri" w:eastAsia="Times New Roman" w:hAnsi="Calibri" w:cs="Calibri"/>
                 <w:color w:val="000000"/>
               </w:rPr>
-              <w:lastRenderedPageBreak/>
               <w:t>Index</w:t>
             </w:r>
           </w:p>
@@ -2640,17 +2493,8 @@
                 <w:rFonts w:ascii="Calibri" w:eastAsia="Times New Roman" w:hAnsi="Calibri" w:cs="Calibri"/>
                 <w:color w:val="000000"/>
               </w:rPr>
-              <w:t xml:space="preserve">Actual </w:t>
-            </w:r>
-            <w:proofErr w:type="spellStart"/>
-            <w:r>
-              <w:rPr>
-                <w:rFonts w:ascii="Calibri" w:eastAsia="Times New Roman" w:hAnsi="Calibri" w:cs="Calibri"/>
-                <w:color w:val="000000"/>
-              </w:rPr>
-              <w:t>Postive</w:t>
-            </w:r>
-            <w:proofErr w:type="spellEnd"/>
+              <w:t>Actual Postive</w:t>
+            </w:r>
           </w:p>
         </w:tc>
         <w:tc>
@@ -2892,15 +2736,7 @@
     <w:p/>
     <w:p>
       <w:r>
-        <w:t xml:space="preserve">TP: Above I counted 6 true positives which were </w:t>
-      </w:r>
-      <w:proofErr w:type="spellStart"/>
-      <w:r>
-        <w:t>index’s</w:t>
-      </w:r>
-      <w:proofErr w:type="spellEnd"/>
-      <w:r>
-        <w:t xml:space="preserve"> were on 1 in column true table and the classified 1 in </w:t>
+        <w:t xml:space="preserve">TP: Above I counted 6 true positives which were index’s were on 1 in column true table and the classified 1 in </w:t>
       </w:r>
       <w:r>
         <w:rPr>
@@ -2973,7 +2809,13 @@
       </w:r>
       <w:r>
         <w:br/>
+      </w:r>
+      <w:r>
+        <w:lastRenderedPageBreak/>
         <w:t>Below is calculations</w:t>
+      </w:r>
+      <w:r>
+        <w:t xml:space="preserve"> (also calculations are in attached csv)</w:t>
       </w:r>
       <w:r>
         <w:br/>
@@ -2998,7 +2840,7 @@
                     <pic:cNvPicPr/>
                   </pic:nvPicPr>
                   <pic:blipFill>
-                    <a:blip r:embed="rId13"/>
+                    <a:blip r:embed="rId15"/>
                     <a:stretch>
                       <a:fillRect/>
                     </a:stretch>
@@ -3021,9 +2863,14 @@
     </w:p>
     <w:p/>
     <w:p/>
-    <w:p/>
+    <w:p>
+      <w:r>
+        <w:t>Question 8 and 9 are in the attached html also calculations are in attached csv for further viewing.</w:t>
+      </w:r>
+    </w:p>
     <w:p/>
     <w:sectPr>
+      <w:headerReference w:type="default" r:id="rId16"/>
       <w:pgSz w:w="12240" w:h="15840"/>
       <w:pgMar w:top="1440" w:right="1440" w:bottom="1440" w:left="1440" w:header="720" w:footer="720" w:gutter="0"/>
       <w:cols w:space="720"/>
@@ -3031,6 +2878,69 @@
     </w:sectPr>
   </w:body>
 </w:document>
+</file>
+
+<file path=word/endnotes.xml><?xml version="1.0" encoding="utf-8"?>
+<w:endnotes xmlns:wpc="http://schemas.microsoft.com/office/word/2010/wordprocessingCanvas" xmlns:cx="http://schemas.microsoft.com/office/drawing/2014/chartex" xmlns:cx1="http://schemas.microsoft.com/office/drawing/2015/9/8/chartex" xmlns:cx2="http://schemas.microsoft.com/office/drawing/2015/10/21/chartex" xmlns:cx3="http://schemas.microsoft.com/office/drawing/2016/5/9/chartex" xmlns:cx4="http://schemas.microsoft.com/office/drawing/2016/5/10/chartex" xmlns:cx5="http://schemas.microsoft.com/office/drawing/2016/5/11/chartex" xmlns:cx6="http://schemas.microsoft.com/office/drawing/2016/5/12/chartex" xmlns:cx7="http://schemas.microsoft.com/office/drawing/2016/5/13/chartex" xmlns:cx8="http://schemas.microsoft.com/office/drawing/2016/5/14/chartex" xmlns:mc="http://schemas.openxmlformats.org/markup-compatibility/2006" xmlns:aink="http://schemas.microsoft.com/office/drawing/2016/ink" xmlns:am3d="http://schemas.microsoft.com/office/drawing/2017/model3d" xmlns:o="urn:schemas-microsoft-com:office:office" xmlns:r="http://schemas.openxmlformats.org/officeDocument/2006/relationships" xmlns:m="http://schemas.openxmlformats.org/officeDocument/2006/math" xmlns:v="urn:schemas-microsoft-com:vml" xmlns:wp14="http://schemas.microsoft.com/office/word/2010/wordprocessingDrawing" xmlns:wp="http://schemas.openxmlformats.org/drawingml/2006/wordprocessingDrawing" xmlns:w10="urn:schemas-microsoft-com:office:word" xmlns:w="http://schemas.openxmlformats.org/wordprocessingml/2006/main" xmlns:w14="http://schemas.microsoft.com/office/word/2010/wordml" xmlns:w15="http://schemas.microsoft.com/office/word/2012/wordml" xmlns:w16cex="http://schemas.microsoft.com/office/word/2018/wordml/cex" xmlns:w16cid="http://schemas.microsoft.com/office/word/2016/wordml/cid" xmlns:w16="http://schemas.microsoft.com/office/word/2018/wordml" xmlns:w16sdtdh="http://schemas.microsoft.com/office/word/2020/wordml/sdtdatahash" xmlns:w16se="http://schemas.microsoft.com/office/word/2015/wordml/symex" xmlns:wpg="http://schemas.microsoft.com/office/word/2010/wordprocessingGroup" xmlns:wpi="http://schemas.microsoft.com/office/word/2010/wordprocessingInk" xmlns:wne="http://schemas.microsoft.com/office/word/2006/wordml" xmlns:wps="http://schemas.microsoft.com/office/word/2010/wordprocessingShape" mc:Ignorable="w14 w15 w16se w16cid w16 w16cex w16sdtdh wp14">
+  <w:endnote w:type="separator" w:id="-1">
+    <w:p>
+      <w:pPr>
+        <w:spacing w:after="0" w:line="240" w:lineRule="auto"/>
+      </w:pPr>
+      <w:r>
+        <w:separator/>
+      </w:r>
+    </w:p>
+  </w:endnote>
+  <w:endnote w:type="continuationSeparator" w:id="0">
+    <w:p>
+      <w:pPr>
+        <w:spacing w:after="0" w:line="240" w:lineRule="auto"/>
+      </w:pPr>
+      <w:r>
+        <w:continuationSeparator/>
+      </w:r>
+    </w:p>
+  </w:endnote>
+</w:endnotes>
+</file>
+
+<file path=word/footnotes.xml><?xml version="1.0" encoding="utf-8"?>
+<w:footnotes xmlns:wpc="http://schemas.microsoft.com/office/word/2010/wordprocessingCanvas" xmlns:cx="http://schemas.microsoft.com/office/drawing/2014/chartex" xmlns:cx1="http://schemas.microsoft.com/office/drawing/2015/9/8/chartex" xmlns:cx2="http://schemas.microsoft.com/office/drawing/2015/10/21/chartex" xmlns:cx3="http://schemas.microsoft.com/office/drawing/2016/5/9/chartex" xmlns:cx4="http://schemas.microsoft.com/office/drawing/2016/5/10/chartex" xmlns:cx5="http://schemas.microsoft.com/office/drawing/2016/5/11/chartex" xmlns:cx6="http://schemas.microsoft.com/office/drawing/2016/5/12/chartex" xmlns:cx7="http://schemas.microsoft.com/office/drawing/2016/5/13/chartex" xmlns:cx8="http://schemas.microsoft.com/office/drawing/2016/5/14/chartex" xmlns:mc="http://schemas.openxmlformats.org/markup-compatibility/2006" xmlns:aink="http://schemas.microsoft.com/office/drawing/2016/ink" xmlns:am3d="http://schemas.microsoft.com/office/drawing/2017/model3d" xmlns:o="urn:schemas-microsoft-com:office:office" xmlns:r="http://schemas.openxmlformats.org/officeDocument/2006/relationships" xmlns:m="http://schemas.openxmlformats.org/officeDocument/2006/math" xmlns:v="urn:schemas-microsoft-com:vml" xmlns:wp14="http://schemas.microsoft.com/office/word/2010/wordprocessingDrawing" xmlns:wp="http://schemas.openxmlformats.org/drawingml/2006/wordprocessingDrawing" xmlns:w10="urn:schemas-microsoft-com:office:word" xmlns:w="http://schemas.openxmlformats.org/wordprocessingml/2006/main" xmlns:w14="http://schemas.microsoft.com/office/word/2010/wordml" xmlns:w15="http://schemas.microsoft.com/office/word/2012/wordml" xmlns:w16cex="http://schemas.microsoft.com/office/word/2018/wordml/cex" xmlns:w16cid="http://schemas.microsoft.com/office/word/2016/wordml/cid" xmlns:w16="http://schemas.microsoft.com/office/word/2018/wordml" xmlns:w16sdtdh="http://schemas.microsoft.com/office/word/2020/wordml/sdtdatahash" xmlns:w16se="http://schemas.microsoft.com/office/word/2015/wordml/symex" xmlns:wpg="http://schemas.microsoft.com/office/word/2010/wordprocessingGroup" xmlns:wpi="http://schemas.microsoft.com/office/word/2010/wordprocessingInk" xmlns:wne="http://schemas.microsoft.com/office/word/2006/wordml" xmlns:wps="http://schemas.microsoft.com/office/word/2010/wordprocessingShape" mc:Ignorable="w14 w15 w16se w16cid w16 w16cex w16sdtdh wp14">
+  <w:footnote w:type="separator" w:id="-1">
+    <w:p>
+      <w:pPr>
+        <w:spacing w:after="0" w:line="240" w:lineRule="auto"/>
+      </w:pPr>
+      <w:r>
+        <w:separator/>
+      </w:r>
+    </w:p>
+  </w:footnote>
+  <w:footnote w:type="continuationSeparator" w:id="0">
+    <w:p>
+      <w:pPr>
+        <w:spacing w:after="0" w:line="240" w:lineRule="auto"/>
+      </w:pPr>
+      <w:r>
+        <w:continuationSeparator/>
+      </w:r>
+    </w:p>
+  </w:footnote>
+</w:footnotes>
+</file>
+
+<file path=word/header1.xml><?xml version="1.0" encoding="utf-8"?>
+<w:hdr xmlns:wpc="http://schemas.microsoft.com/office/word/2010/wordprocessingCanvas" xmlns:cx="http://schemas.microsoft.com/office/drawing/2014/chartex" xmlns:cx1="http://schemas.microsoft.com/office/drawing/2015/9/8/chartex" xmlns:cx2="http://schemas.microsoft.com/office/drawing/2015/10/21/chartex" xmlns:cx3="http://schemas.microsoft.com/office/drawing/2016/5/9/chartex" xmlns:cx4="http://schemas.microsoft.com/office/drawing/2016/5/10/chartex" xmlns:cx5="http://schemas.microsoft.com/office/drawing/2016/5/11/chartex" xmlns:cx6="http://schemas.microsoft.com/office/drawing/2016/5/12/chartex" xmlns:cx7="http://schemas.microsoft.com/office/drawing/2016/5/13/chartex" xmlns:cx8="http://schemas.microsoft.com/office/drawing/2016/5/14/chartex" xmlns:mc="http://schemas.openxmlformats.org/markup-compatibility/2006" xmlns:aink="http://schemas.microsoft.com/office/drawing/2016/ink" xmlns:am3d="http://schemas.microsoft.com/office/drawing/2017/model3d" xmlns:o="urn:schemas-microsoft-com:office:office" xmlns:r="http://schemas.openxmlformats.org/officeDocument/2006/relationships" xmlns:m="http://schemas.openxmlformats.org/officeDocument/2006/math" xmlns:v="urn:schemas-microsoft-com:vml" xmlns:wp14="http://schemas.microsoft.com/office/word/2010/wordprocessingDrawing" xmlns:wp="http://schemas.openxmlformats.org/drawingml/2006/wordprocessingDrawing" xmlns:w10="urn:schemas-microsoft-com:office:word" xmlns:w="http://schemas.openxmlformats.org/wordprocessingml/2006/main" xmlns:w14="http://schemas.microsoft.com/office/word/2010/wordml" xmlns:w15="http://schemas.microsoft.com/office/word/2012/wordml" xmlns:w16cex="http://schemas.microsoft.com/office/word/2018/wordml/cex" xmlns:w16cid="http://schemas.microsoft.com/office/word/2016/wordml/cid" xmlns:w16="http://schemas.microsoft.com/office/word/2018/wordml" xmlns:w16sdtdh="http://schemas.microsoft.com/office/word/2020/wordml/sdtdatahash" xmlns:w16se="http://schemas.microsoft.com/office/word/2015/wordml/symex" xmlns:wpg="http://schemas.microsoft.com/office/word/2010/wordprocessingGroup" xmlns:wpi="http://schemas.microsoft.com/office/word/2010/wordprocessingInk" xmlns:wne="http://schemas.microsoft.com/office/word/2006/wordml" xmlns:wps="http://schemas.microsoft.com/office/word/2010/wordprocessingShape" mc:Ignorable="w14 w15 w16se w16cid w16 w16cex w16sdtdh wp14">
+  <w:p>
+    <w:pPr>
+      <w:pStyle w:val="Header"/>
+    </w:pPr>
+    <w:r>
+      <w:t xml:space="preserve">Asam Mahmood – Z23050331 </w:t>
+    </w:r>
+  </w:p>
+</w:hdr>
 </file>
 
 <file path=word/numbering.xml><?xml version="1.0" encoding="utf-8"?>
@@ -3591,6 +3501,50 @@
       <w:contextualSpacing/>
     </w:pPr>
   </w:style>
+  <w:style w:type="paragraph" w:styleId="Header">
+    <w:name w:val="header"/>
+    <w:basedOn w:val="Normal"/>
+    <w:link w:val="HeaderChar"/>
+    <w:uiPriority w:val="99"/>
+    <w:unhideWhenUsed/>
+    <w:rsid w:val="00E92A08"/>
+    <w:pPr>
+      <w:tabs>
+        <w:tab w:val="center" w:pos="4680"/>
+        <w:tab w:val="right" w:pos="9360"/>
+      </w:tabs>
+      <w:spacing w:after="0" w:line="240" w:lineRule="auto"/>
+    </w:pPr>
+  </w:style>
+  <w:style w:type="character" w:customStyle="1" w:styleId="HeaderChar">
+    <w:name w:val="Header Char"/>
+    <w:basedOn w:val="DefaultParagraphFont"/>
+    <w:link w:val="Header"/>
+    <w:uiPriority w:val="99"/>
+    <w:rsid w:val="00E92A08"/>
+  </w:style>
+  <w:style w:type="paragraph" w:styleId="Footer">
+    <w:name w:val="footer"/>
+    <w:basedOn w:val="Normal"/>
+    <w:link w:val="FooterChar"/>
+    <w:uiPriority w:val="99"/>
+    <w:unhideWhenUsed/>
+    <w:rsid w:val="00E92A08"/>
+    <w:pPr>
+      <w:tabs>
+        <w:tab w:val="center" w:pos="4680"/>
+        <w:tab w:val="right" w:pos="9360"/>
+      </w:tabs>
+      <w:spacing w:after="0" w:line="240" w:lineRule="auto"/>
+    </w:pPr>
+  </w:style>
+  <w:style w:type="character" w:customStyle="1" w:styleId="FooterChar">
+    <w:name w:val="Footer Char"/>
+    <w:basedOn w:val="DefaultParagraphFont"/>
+    <w:link w:val="Footer"/>
+    <w:uiPriority w:val="99"/>
+    <w:rsid w:val="00E92A08"/>
+  </w:style>
 </w:styles>
 </file>
 

</xml_diff>